<commit_message>
finalize OSF pre-reg template
</commit_message>
<xml_diff>
--- a/templates_prereg/prereg_template_osf.docx
+++ b/templates_prereg/prereg_template_osf.docx
@@ -1390,6 +1390,7 @@
           <w:ilvl w:val="0"/>
           <w:numId w:val="1021"/>
         </w:numPr>
+        <w:pStyle w:val="Compact"/>
       </w:pPr>
       <w:r>
         <w:t xml:space="preserve">Statistical models</w:t>
@@ -1397,67 +1398,56 @@
     </w:p>
     <w:p>
       <w:pPr>
-        <w:numPr>
-          <w:ilvl w:val="0"/>
-          <w:numId w:val="1021"/>
-        </w:numPr>
-      </w:pPr>
-      <w:r>
-        <w:t xml:space="preserve">Transformations</w:t>
-      </w:r>
-    </w:p>
-    <w:p>
-      <w:pPr>
-        <w:numPr>
-          <w:ilvl w:val="0"/>
-          <w:numId w:val="1021"/>
-        </w:numPr>
-      </w:pPr>
-      <w:r>
-        <w:t xml:space="preserve">Inference criteria</w:t>
-      </w:r>
-    </w:p>
-    <w:p>
-      <w:pPr>
-        <w:numPr>
-          <w:ilvl w:val="0"/>
-          <w:numId w:val="1021"/>
-        </w:numPr>
-      </w:pPr>
-      <w:r>
-        <w:t xml:space="preserve">Data exclusion</w:t>
-      </w:r>
-    </w:p>
-    <w:p>
-      <w:pPr>
-        <w:numPr>
-          <w:ilvl w:val="0"/>
-          <w:numId w:val="1021"/>
-        </w:numPr>
-      </w:pPr>
-      <w:r>
-        <w:t xml:space="preserve">Missing data</w:t>
-      </w:r>
-    </w:p>
-    <w:p>
-      <w:pPr>
-        <w:numPr>
-          <w:ilvl w:val="0"/>
-          <w:numId w:val="1021"/>
-        </w:numPr>
-      </w:pPr>
-      <w:r>
-        <w:t xml:space="preserve">Exploratory analysis</w:t>
-      </w:r>
-    </w:p>
-    <w:bookmarkEnd w:id="26"/>
-    <w:bookmarkStart w:id="27" w:name="other"/>
-    <w:p>
-      <w:pPr>
-        <w:pStyle w:val="Heading2"/>
-      </w:pPr>
-      <w:r>
-        <w:t xml:space="preserve">Other</w:t>
+        <w:pStyle w:val="FirstParagraph"/>
+      </w:pPr>
+      <w:r>
+        <w:rPr>
+          <w:i/>
+        </w:rPr>
+        <w:t xml:space="preserve">Details</w:t>
+      </w:r>
+      <w:r>
+        <w:t xml:space="preserve">: [REQUIRED] What statistical model will you use to test each hypothesis? Please include the type of model (e.g. ANOVA, multiple regression, SEM, etc) and the specification of the model (this includes each variable that will be included as predictors, outcomes, or covariates). Please specify any interactions, subgroup analyses, pairwise or complex contrasts, or follow-up tests from omnibus tests. If you plan on using any positive controls, negative controls, or manipulation checks you may mention that here. Remember that any test not included here must be noted as an exploratory test in your final article.</w:t>
+      </w:r>
+    </w:p>
+    <w:p>
+      <w:pPr>
+        <w:pStyle w:val="BodyText"/>
+      </w:pPr>
+      <w:r>
+        <w:t xml:space="preserve">This is perhaps the most important and most complicated question within the preregistration. As with all of the other questions, the key is to provide a specific recipe for analyzing the collected data. Ask yourself: is enough detail provided to run the same analysis again with the information provided by the user? Be aware for instances where the statistical models appear specific, but actually leave openings for the precise test. For instance, if someone specifies a 2x3 ANOVA with both factors within subjects, there is still flexibility with the various types of ANOVAs that could be run. Either a repeated measures ANOVA (RMANOVA) or a multivariate ANOVA (MANOVA) could be used for that design, which are two different tests. Furthermore, if you are going to perform a sequential analysis and check after 50, 100, and 150 samples, you must also specify the p-values you’ll test against at those three points.</w:t>
+      </w:r>
+    </w:p>
+    <w:p>
+      <w:pPr>
+        <w:pStyle w:val="BodyText"/>
+      </w:pPr>
+      <w:r>
+        <w:rPr>
+          <w:i/>
+        </w:rPr>
+        <w:t xml:space="preserve">Example</w:t>
+      </w:r>
+      <w:r>
+        <w:t xml:space="preserve">: We will use a one-way between subjects ANOVA to analyze our results. The manipulated, categorical independent variable is</w:t>
+      </w:r>
+      <w:r>
+        <w:t xml:space="preserve"> </w:t>
+      </w:r>
+      <w:r>
+        <w:t xml:space="preserve">‘</w:t>
+      </w:r>
+      <w:r>
+        <w:t xml:space="preserve">sugar</w:t>
+      </w:r>
+      <w:r>
+        <w:t xml:space="preserve">’</w:t>
+      </w:r>
+      <w:r>
+        <w:t xml:space="preserve"> </w:t>
+      </w:r>
+      <w:r>
+        <w:t xml:space="preserve">whereas the dependent variable is our taste index.</w:t>
       </w:r>
     </w:p>
     <w:p>
@@ -1465,6 +1455,296 @@
         <w:numPr>
           <w:ilvl w:val="0"/>
           <w:numId w:val="1022"/>
+        </w:numPr>
+        <w:pStyle w:val="Compact"/>
+      </w:pPr>
+      <w:r>
+        <w:t xml:space="preserve">Transformations</w:t>
+      </w:r>
+    </w:p>
+    <w:p>
+      <w:pPr>
+        <w:pStyle w:val="FirstParagraph"/>
+      </w:pPr>
+      <w:r>
+        <w:rPr>
+          <w:i/>
+        </w:rPr>
+        <w:t xml:space="preserve">Details</w:t>
+      </w:r>
+      <w:r>
+        <w:t xml:space="preserve">: If you plan on transforming, centering, recoding the data, or will require a coding scheme for categorical variables, please describe that process. If any categorical predictors are included in a regression, indicate how those variables will be coded (e.g. dummy coding, summation coding, etc.) and what the reference category will be.</w:t>
+      </w:r>
+    </w:p>
+    <w:p>
+      <w:pPr>
+        <w:pStyle w:val="BodyText"/>
+      </w:pPr>
+      <w:r>
+        <w:rPr>
+          <w:i/>
+        </w:rPr>
+        <w:t xml:space="preserve">Example</w:t>
+      </w:r>
+      <w:r>
+        <w:t xml:space="preserve">: The</w:t>
+      </w:r>
+      <w:r>
+        <w:t xml:space="preserve"> </w:t>
+      </w:r>
+      <w:r>
+        <w:t xml:space="preserve">“</w:t>
+      </w:r>
+      <w:r>
+        <w:t xml:space="preserve">Effect of sugar on brownie tastiness</w:t>
+      </w:r>
+      <w:r>
+        <w:t xml:space="preserve">”</w:t>
+      </w:r>
+      <w:r>
+        <w:t xml:space="preserve"> </w:t>
+      </w:r>
+      <w:r>
+        <w:t xml:space="preserve">does not require any additional transformations. However, if it were using a regression analysis and each level of sweet had been categorically described (e.g. not sweet, somewhat sweet, sweet, and very sweet),</w:t>
+      </w:r>
+      <w:r>
+        <w:t xml:space="preserve"> </w:t>
+      </w:r>
+      <w:r>
+        <w:t xml:space="preserve">‘</w:t>
+      </w:r>
+      <w:r>
+        <w:t xml:space="preserve">sweet</w:t>
+      </w:r>
+      <w:r>
+        <w:t xml:space="preserve">’</w:t>
+      </w:r>
+      <w:r>
+        <w:t xml:space="preserve"> </w:t>
+      </w:r>
+      <w:r>
+        <w:t xml:space="preserve">could be dummy coded with</w:t>
+      </w:r>
+      <w:r>
+        <w:t xml:space="preserve"> </w:t>
+      </w:r>
+      <w:r>
+        <w:t xml:space="preserve">‘</w:t>
+      </w:r>
+      <w:r>
+        <w:t xml:space="preserve">not sweet</w:t>
+      </w:r>
+      <w:r>
+        <w:t xml:space="preserve">’</w:t>
+      </w:r>
+      <w:r>
+        <w:t xml:space="preserve"> </w:t>
+      </w:r>
+      <w:r>
+        <w:t xml:space="preserve">as the reference category.</w:t>
+      </w:r>
+    </w:p>
+    <w:p>
+      <w:pPr>
+        <w:numPr>
+          <w:ilvl w:val="0"/>
+          <w:numId w:val="1023"/>
+        </w:numPr>
+        <w:pStyle w:val="Compact"/>
+      </w:pPr>
+      <w:r>
+        <w:t xml:space="preserve">Inference criteria</w:t>
+      </w:r>
+    </w:p>
+    <w:p>
+      <w:pPr>
+        <w:pStyle w:val="FirstParagraph"/>
+      </w:pPr>
+      <w:r>
+        <w:rPr>
+          <w:i/>
+        </w:rPr>
+        <w:t xml:space="preserve">Details</w:t>
+      </w:r>
+      <w:r>
+        <w:t xml:space="preserve">: What criteria will you use to make inferences? Please describe the information youÍll use (e.g. p-values, bayes factors, specific model fit indices), as well as cut-off criterion, where appropriate. Will you be using one or two tailed tests for each of your analyses? If you are comparing multiple conditions or testing multiple hypotheses, will you account for this?</w:t>
+      </w:r>
+    </w:p>
+    <w:p>
+      <w:pPr>
+        <w:pStyle w:val="BodyText"/>
+      </w:pPr>
+      <w:r>
+        <w:t xml:space="preserve">P-values, confidence intervals, and effect sizes are standard means for making an inference, and any level is acceptable, though some criteria must be specified in this or previous fields. Bayesian analyses should specify a Bayes factor or a credible interval. If you are selecting models, then how will you determine the relative quality of each? In regards to multiple comparisons, this is a question with few</w:t>
+      </w:r>
+      <w:r>
+        <w:t xml:space="preserve"> </w:t>
+      </w:r>
+      <w:r>
+        <w:t xml:space="preserve">“</w:t>
+      </w:r>
+      <w:r>
+        <w:t xml:space="preserve">wrong</w:t>
+      </w:r>
+      <w:r>
+        <w:t xml:space="preserve">”</w:t>
+      </w:r>
+      <w:r>
+        <w:t xml:space="preserve"> </w:t>
+      </w:r>
+      <w:r>
+        <w:t xml:space="preserve">answers. In other words, transparency is more important than any specific method of controlling the false discovery rate or false error rate. One may state an intention to report all tests conducted or one may conduct a specific correction procedure; either strategy is acceptable.</w:t>
+      </w:r>
+    </w:p>
+    <w:p>
+      <w:pPr>
+        <w:pStyle w:val="BodyText"/>
+      </w:pPr>
+      <w:r>
+        <w:rPr>
+          <w:i/>
+        </w:rPr>
+        <w:t xml:space="preserve">Example</w:t>
+      </w:r>
+      <w:r>
+        <w:t xml:space="preserve">: We will use the standard p&lt;.05 criteria for determining if the ANOVA and the post hoc test suggest that the results are significantly different from those expected if the null hypothesis were correct. The post-hoc Tukey-Kramer test adjusts for multiple comparisons.</w:t>
+      </w:r>
+    </w:p>
+    <w:p>
+      <w:pPr>
+        <w:numPr>
+          <w:ilvl w:val="0"/>
+          <w:numId w:val="1024"/>
+        </w:numPr>
+        <w:pStyle w:val="Compact"/>
+      </w:pPr>
+      <w:r>
+        <w:t xml:space="preserve">Data exclusion</w:t>
+      </w:r>
+    </w:p>
+    <w:p>
+      <w:pPr>
+        <w:pStyle w:val="FirstParagraph"/>
+      </w:pPr>
+      <w:r>
+        <w:rPr>
+          <w:i/>
+        </w:rPr>
+        <w:t xml:space="preserve">Details</w:t>
+      </w:r>
+      <w:r>
+        <w:t xml:space="preserve">: How will you determine what data or samples, if any, to exclude from your analyses? How will outliers be handled? Will you use any awareness check? Any rule for excluding a particular set of data is acceptable. One may describe rules for excluding a participant or for identifying outlier data.</w:t>
+      </w:r>
+    </w:p>
+    <w:p>
+      <w:pPr>
+        <w:pStyle w:val="BodyText"/>
+      </w:pPr>
+      <w:r>
+        <w:rPr>
+          <w:i/>
+        </w:rPr>
+        <w:t xml:space="preserve">Example</w:t>
+      </w:r>
+      <w:r>
+        <w:t xml:space="preserve">: No checks will be performed to determine eligibility for inclusion besides verification that each subject answered each of the three tastiness indices. Outliers will be included in the analysis.</w:t>
+      </w:r>
+    </w:p>
+    <w:p>
+      <w:pPr>
+        <w:numPr>
+          <w:ilvl w:val="0"/>
+          <w:numId w:val="1025"/>
+        </w:numPr>
+        <w:pStyle w:val="Compact"/>
+      </w:pPr>
+      <w:r>
+        <w:t xml:space="preserve">Missing data</w:t>
+      </w:r>
+    </w:p>
+    <w:p>
+      <w:pPr>
+        <w:pStyle w:val="FirstParagraph"/>
+      </w:pPr>
+      <w:r>
+        <w:rPr>
+          <w:i/>
+        </w:rPr>
+        <w:t xml:space="preserve">Details</w:t>
+      </w:r>
+      <w:r>
+        <w:t xml:space="preserve">: How will you deal with incomplete or missing data? Any relevant explanation is acceptable. As a final reminder, remember that the final analysis must follow the specified plan, and deviations must be either strongly justified or included as a separate, exploratory analysis.</w:t>
+      </w:r>
+    </w:p>
+    <w:p>
+      <w:pPr>
+        <w:pStyle w:val="BodyText"/>
+      </w:pPr>
+      <w:r>
+        <w:rPr>
+          <w:i/>
+        </w:rPr>
+        <w:t xml:space="preserve">Example</w:t>
+      </w:r>
+      <w:r>
+        <w:t xml:space="preserve">: If a subject does not complete any of the three indices of tastiness, that subject will not be included in the analysis.</w:t>
+      </w:r>
+    </w:p>
+    <w:p>
+      <w:pPr>
+        <w:numPr>
+          <w:ilvl w:val="0"/>
+          <w:numId w:val="1026"/>
+        </w:numPr>
+        <w:pStyle w:val="Compact"/>
+      </w:pPr>
+      <w:r>
+        <w:t xml:space="preserve">Exploratory analysis</w:t>
+      </w:r>
+    </w:p>
+    <w:p>
+      <w:pPr>
+        <w:pStyle w:val="FirstParagraph"/>
+      </w:pPr>
+      <w:r>
+        <w:rPr>
+          <w:i/>
+        </w:rPr>
+        <w:t xml:space="preserve">Details</w:t>
+      </w:r>
+      <w:r>
+        <w:t xml:space="preserve">: If you plan to explore your data set to look for unexpected differences or relationships, you may describe those tests here. An exploratory test is any test where a prediction is not made up front, or there are multiple possible tests that you are going to use. A statistically significant finding in an exploratory test is a great way to form a new confirmatory hypothesis, which could be registered at a later time.</w:t>
+      </w:r>
+    </w:p>
+    <w:p>
+      <w:pPr>
+        <w:pStyle w:val="BodyText"/>
+      </w:pPr>
+      <w:r>
+        <w:rPr>
+          <w:i/>
+        </w:rPr>
+        <w:t xml:space="preserve">Example</w:t>
+      </w:r>
+      <w:r>
+        <w:t xml:space="preserve">: We expect that certain demographic traits may be related to taste preferences. Therefore, we will look for relationships between demographic variables (age, gender, income, and marital status) and the primary outcome measures of taste preferences.</w:t>
+      </w:r>
+    </w:p>
+    <w:bookmarkEnd w:id="26"/>
+    <w:bookmarkStart w:id="27" w:name="other"/>
+    <w:p>
+      <w:pPr>
+        <w:pStyle w:val="Heading2"/>
+      </w:pPr>
+      <w:r>
+        <w:t xml:space="preserve">Other</w:t>
+      </w:r>
+    </w:p>
+    <w:p>
+      <w:pPr>
+        <w:numPr>
+          <w:ilvl w:val="0"/>
+          <w:numId w:val="1027"/>
         </w:numPr>
         <w:pStyle w:val="Compact"/>
       </w:pPr>
@@ -3946,8 +4226,568 @@
       </w:pPr>
     </w:lvl>
   </w:abstractNum>
+  <w:abstractNum w:abstractNumId="994120">
+    <w:nsid w:val="fd23932f"/>
+    <w:multiLevelType w:val="multilevel"/>
+    <w:lvl w:ilvl="0">
+      <w:start w:val="20"/>
+      <w:numFmt w:val="decimal"/>
+      <w:lvlText w:val="%1."/>
+      <w:lvlJc w:val="left"/>
+      <w:pPr>
+        <w:tabs>
+          <w:tab w:val="num" w:pos="0"/>
+        </w:tabs>
+        <w:ind w:left="480" w:hanging="480"/>
+      </w:pPr>
+    </w:lvl>
+    <w:lvl w:ilvl="1">
+      <w:start w:val="20"/>
+      <w:numFmt w:val="decimal"/>
+      <w:lvlText w:val="%2."/>
+      <w:lvlJc w:val="left"/>
+      <w:pPr>
+        <w:tabs>
+          <w:tab w:val="num" w:pos="720"/>
+        </w:tabs>
+        <w:ind w:left="1200" w:hanging="480"/>
+      </w:pPr>
+    </w:lvl>
+    <w:lvl w:ilvl="2">
+      <w:start w:val="20"/>
+      <w:numFmt w:val="decimal"/>
+      <w:lvlText w:val="%3."/>
+      <w:lvlJc w:val="left"/>
+      <w:pPr>
+        <w:tabs>
+          <w:tab w:val="num" w:pos="1440"/>
+        </w:tabs>
+        <w:ind w:left="1920" w:hanging="480"/>
+      </w:pPr>
+    </w:lvl>
+    <w:lvl w:ilvl="3">
+      <w:start w:val="20"/>
+      <w:numFmt w:val="decimal"/>
+      <w:lvlText w:val="%4."/>
+      <w:lvlJc w:val="left"/>
+      <w:pPr>
+        <w:tabs>
+          <w:tab w:val="num" w:pos="2160"/>
+        </w:tabs>
+        <w:ind w:left="2640" w:hanging="480"/>
+      </w:pPr>
+    </w:lvl>
+    <w:lvl w:ilvl="4">
+      <w:start w:val="20"/>
+      <w:numFmt w:val="decimal"/>
+      <w:lvlText w:val="%5."/>
+      <w:lvlJc w:val="left"/>
+      <w:pPr>
+        <w:tabs>
+          <w:tab w:val="num" w:pos="2880"/>
+        </w:tabs>
+        <w:ind w:left="3360" w:hanging="480"/>
+      </w:pPr>
+    </w:lvl>
+    <w:lvl w:ilvl="5">
+      <w:start w:val="20"/>
+      <w:numFmt w:val="decimal"/>
+      <w:lvlText w:val="%6."/>
+      <w:lvlJc w:val="left"/>
+      <w:pPr>
+        <w:tabs>
+          <w:tab w:val="num" w:pos="3600"/>
+        </w:tabs>
+        <w:ind w:left="4080" w:hanging="480"/>
+      </w:pPr>
+    </w:lvl>
+    <w:lvl w:ilvl="6">
+      <w:start w:val="20"/>
+      <w:numFmt w:val="decimal"/>
+      <w:lvlText w:val="%7."/>
+      <w:lvlJc w:val="left"/>
+      <w:pPr>
+        <w:tabs>
+          <w:tab w:val="num" w:pos="4320"/>
+        </w:tabs>
+        <w:ind w:left="4800" w:hanging="480"/>
+      </w:pPr>
+    </w:lvl>
+    <w:lvl w:ilvl="7">
+      <w:start w:val="20"/>
+      <w:numFmt w:val="decimal"/>
+      <w:lvlText w:val="%8."/>
+      <w:lvlJc w:val="left"/>
+      <w:pPr>
+        <w:tabs>
+          <w:tab w:val="num" w:pos="5040"/>
+        </w:tabs>
+        <w:ind w:left="5520" w:hanging="480"/>
+      </w:pPr>
+    </w:lvl>
+    <w:lvl w:ilvl="8">
+      <w:start w:val="20"/>
+      <w:numFmt w:val="decimal"/>
+      <w:lvlText w:val="%9."/>
+      <w:lvlJc w:val="left"/>
+      <w:pPr>
+        <w:tabs>
+          <w:tab w:val="num" w:pos="5760"/>
+        </w:tabs>
+        <w:ind w:left="6240" w:hanging="480"/>
+      </w:pPr>
+    </w:lvl>
+  </w:abstractNum>
+  <w:abstractNum w:abstractNumId="994121">
+    <w:nsid w:val="abcc5f24"/>
+    <w:multiLevelType w:val="multilevel"/>
+    <w:lvl w:ilvl="0">
+      <w:start w:val="21"/>
+      <w:numFmt w:val="decimal"/>
+      <w:lvlText w:val="%1."/>
+      <w:lvlJc w:val="left"/>
+      <w:pPr>
+        <w:tabs>
+          <w:tab w:val="num" w:pos="0"/>
+        </w:tabs>
+        <w:ind w:left="480" w:hanging="480"/>
+      </w:pPr>
+    </w:lvl>
+    <w:lvl w:ilvl="1">
+      <w:start w:val="21"/>
+      <w:numFmt w:val="decimal"/>
+      <w:lvlText w:val="%2."/>
+      <w:lvlJc w:val="left"/>
+      <w:pPr>
+        <w:tabs>
+          <w:tab w:val="num" w:pos="720"/>
+        </w:tabs>
+        <w:ind w:left="1200" w:hanging="480"/>
+      </w:pPr>
+    </w:lvl>
+    <w:lvl w:ilvl="2">
+      <w:start w:val="21"/>
+      <w:numFmt w:val="decimal"/>
+      <w:lvlText w:val="%3."/>
+      <w:lvlJc w:val="left"/>
+      <w:pPr>
+        <w:tabs>
+          <w:tab w:val="num" w:pos="1440"/>
+        </w:tabs>
+        <w:ind w:left="1920" w:hanging="480"/>
+      </w:pPr>
+    </w:lvl>
+    <w:lvl w:ilvl="3">
+      <w:start w:val="21"/>
+      <w:numFmt w:val="decimal"/>
+      <w:lvlText w:val="%4."/>
+      <w:lvlJc w:val="left"/>
+      <w:pPr>
+        <w:tabs>
+          <w:tab w:val="num" w:pos="2160"/>
+        </w:tabs>
+        <w:ind w:left="2640" w:hanging="480"/>
+      </w:pPr>
+    </w:lvl>
+    <w:lvl w:ilvl="4">
+      <w:start w:val="21"/>
+      <w:numFmt w:val="decimal"/>
+      <w:lvlText w:val="%5."/>
+      <w:lvlJc w:val="left"/>
+      <w:pPr>
+        <w:tabs>
+          <w:tab w:val="num" w:pos="2880"/>
+        </w:tabs>
+        <w:ind w:left="3360" w:hanging="480"/>
+      </w:pPr>
+    </w:lvl>
+    <w:lvl w:ilvl="5">
+      <w:start w:val="21"/>
+      <w:numFmt w:val="decimal"/>
+      <w:lvlText w:val="%6."/>
+      <w:lvlJc w:val="left"/>
+      <w:pPr>
+        <w:tabs>
+          <w:tab w:val="num" w:pos="3600"/>
+        </w:tabs>
+        <w:ind w:left="4080" w:hanging="480"/>
+      </w:pPr>
+    </w:lvl>
+    <w:lvl w:ilvl="6">
+      <w:start w:val="21"/>
+      <w:numFmt w:val="decimal"/>
+      <w:lvlText w:val="%7."/>
+      <w:lvlJc w:val="left"/>
+      <w:pPr>
+        <w:tabs>
+          <w:tab w:val="num" w:pos="4320"/>
+        </w:tabs>
+        <w:ind w:left="4800" w:hanging="480"/>
+      </w:pPr>
+    </w:lvl>
+    <w:lvl w:ilvl="7">
+      <w:start w:val="21"/>
+      <w:numFmt w:val="decimal"/>
+      <w:lvlText w:val="%8."/>
+      <w:lvlJc w:val="left"/>
+      <w:pPr>
+        <w:tabs>
+          <w:tab w:val="num" w:pos="5040"/>
+        </w:tabs>
+        <w:ind w:left="5520" w:hanging="480"/>
+      </w:pPr>
+    </w:lvl>
+    <w:lvl w:ilvl="8">
+      <w:start w:val="21"/>
+      <w:numFmt w:val="decimal"/>
+      <w:lvlText w:val="%9."/>
+      <w:lvlJc w:val="left"/>
+      <w:pPr>
+        <w:tabs>
+          <w:tab w:val="num" w:pos="5760"/>
+        </w:tabs>
+        <w:ind w:left="6240" w:hanging="480"/>
+      </w:pPr>
+    </w:lvl>
+  </w:abstractNum>
+  <w:abstractNum w:abstractNumId="994122">
+    <w:nsid w:val="ea63e02b"/>
+    <w:multiLevelType w:val="multilevel"/>
+    <w:lvl w:ilvl="0">
+      <w:start w:val="22"/>
+      <w:numFmt w:val="decimal"/>
+      <w:lvlText w:val="%1."/>
+      <w:lvlJc w:val="left"/>
+      <w:pPr>
+        <w:tabs>
+          <w:tab w:val="num" w:pos="0"/>
+        </w:tabs>
+        <w:ind w:left="480" w:hanging="480"/>
+      </w:pPr>
+    </w:lvl>
+    <w:lvl w:ilvl="1">
+      <w:start w:val="22"/>
+      <w:numFmt w:val="decimal"/>
+      <w:lvlText w:val="%2."/>
+      <w:lvlJc w:val="left"/>
+      <w:pPr>
+        <w:tabs>
+          <w:tab w:val="num" w:pos="720"/>
+        </w:tabs>
+        <w:ind w:left="1200" w:hanging="480"/>
+      </w:pPr>
+    </w:lvl>
+    <w:lvl w:ilvl="2">
+      <w:start w:val="22"/>
+      <w:numFmt w:val="decimal"/>
+      <w:lvlText w:val="%3."/>
+      <w:lvlJc w:val="left"/>
+      <w:pPr>
+        <w:tabs>
+          <w:tab w:val="num" w:pos="1440"/>
+        </w:tabs>
+        <w:ind w:left="1920" w:hanging="480"/>
+      </w:pPr>
+    </w:lvl>
+    <w:lvl w:ilvl="3">
+      <w:start w:val="22"/>
+      <w:numFmt w:val="decimal"/>
+      <w:lvlText w:val="%4."/>
+      <w:lvlJc w:val="left"/>
+      <w:pPr>
+        <w:tabs>
+          <w:tab w:val="num" w:pos="2160"/>
+        </w:tabs>
+        <w:ind w:left="2640" w:hanging="480"/>
+      </w:pPr>
+    </w:lvl>
+    <w:lvl w:ilvl="4">
+      <w:start w:val="22"/>
+      <w:numFmt w:val="decimal"/>
+      <w:lvlText w:val="%5."/>
+      <w:lvlJc w:val="left"/>
+      <w:pPr>
+        <w:tabs>
+          <w:tab w:val="num" w:pos="2880"/>
+        </w:tabs>
+        <w:ind w:left="3360" w:hanging="480"/>
+      </w:pPr>
+    </w:lvl>
+    <w:lvl w:ilvl="5">
+      <w:start w:val="22"/>
+      <w:numFmt w:val="decimal"/>
+      <w:lvlText w:val="%6."/>
+      <w:lvlJc w:val="left"/>
+      <w:pPr>
+        <w:tabs>
+          <w:tab w:val="num" w:pos="3600"/>
+        </w:tabs>
+        <w:ind w:left="4080" w:hanging="480"/>
+      </w:pPr>
+    </w:lvl>
+    <w:lvl w:ilvl="6">
+      <w:start w:val="22"/>
+      <w:numFmt w:val="decimal"/>
+      <w:lvlText w:val="%7."/>
+      <w:lvlJc w:val="left"/>
+      <w:pPr>
+        <w:tabs>
+          <w:tab w:val="num" w:pos="4320"/>
+        </w:tabs>
+        <w:ind w:left="4800" w:hanging="480"/>
+      </w:pPr>
+    </w:lvl>
+    <w:lvl w:ilvl="7">
+      <w:start w:val="22"/>
+      <w:numFmt w:val="decimal"/>
+      <w:lvlText w:val="%8."/>
+      <w:lvlJc w:val="left"/>
+      <w:pPr>
+        <w:tabs>
+          <w:tab w:val="num" w:pos="5040"/>
+        </w:tabs>
+        <w:ind w:left="5520" w:hanging="480"/>
+      </w:pPr>
+    </w:lvl>
+    <w:lvl w:ilvl="8">
+      <w:start w:val="22"/>
+      <w:numFmt w:val="decimal"/>
+      <w:lvlText w:val="%9."/>
+      <w:lvlJc w:val="left"/>
+      <w:pPr>
+        <w:tabs>
+          <w:tab w:val="num" w:pos="5760"/>
+        </w:tabs>
+        <w:ind w:left="6240" w:hanging="480"/>
+      </w:pPr>
+    </w:lvl>
+  </w:abstractNum>
+  <w:abstractNum w:abstractNumId="994123">
+    <w:nsid w:val="c9be6b2a"/>
+    <w:multiLevelType w:val="multilevel"/>
+    <w:lvl w:ilvl="0">
+      <w:start w:val="23"/>
+      <w:numFmt w:val="decimal"/>
+      <w:lvlText w:val="%1."/>
+      <w:lvlJc w:val="left"/>
+      <w:pPr>
+        <w:tabs>
+          <w:tab w:val="num" w:pos="0"/>
+        </w:tabs>
+        <w:ind w:left="480" w:hanging="480"/>
+      </w:pPr>
+    </w:lvl>
+    <w:lvl w:ilvl="1">
+      <w:start w:val="23"/>
+      <w:numFmt w:val="decimal"/>
+      <w:lvlText w:val="%2."/>
+      <w:lvlJc w:val="left"/>
+      <w:pPr>
+        <w:tabs>
+          <w:tab w:val="num" w:pos="720"/>
+        </w:tabs>
+        <w:ind w:left="1200" w:hanging="480"/>
+      </w:pPr>
+    </w:lvl>
+    <w:lvl w:ilvl="2">
+      <w:start w:val="23"/>
+      <w:numFmt w:val="decimal"/>
+      <w:lvlText w:val="%3."/>
+      <w:lvlJc w:val="left"/>
+      <w:pPr>
+        <w:tabs>
+          <w:tab w:val="num" w:pos="1440"/>
+        </w:tabs>
+        <w:ind w:left="1920" w:hanging="480"/>
+      </w:pPr>
+    </w:lvl>
+    <w:lvl w:ilvl="3">
+      <w:start w:val="23"/>
+      <w:numFmt w:val="decimal"/>
+      <w:lvlText w:val="%4."/>
+      <w:lvlJc w:val="left"/>
+      <w:pPr>
+        <w:tabs>
+          <w:tab w:val="num" w:pos="2160"/>
+        </w:tabs>
+        <w:ind w:left="2640" w:hanging="480"/>
+      </w:pPr>
+    </w:lvl>
+    <w:lvl w:ilvl="4">
+      <w:start w:val="23"/>
+      <w:numFmt w:val="decimal"/>
+      <w:lvlText w:val="%5."/>
+      <w:lvlJc w:val="left"/>
+      <w:pPr>
+        <w:tabs>
+          <w:tab w:val="num" w:pos="2880"/>
+        </w:tabs>
+        <w:ind w:left="3360" w:hanging="480"/>
+      </w:pPr>
+    </w:lvl>
+    <w:lvl w:ilvl="5">
+      <w:start w:val="23"/>
+      <w:numFmt w:val="decimal"/>
+      <w:lvlText w:val="%6."/>
+      <w:lvlJc w:val="left"/>
+      <w:pPr>
+        <w:tabs>
+          <w:tab w:val="num" w:pos="3600"/>
+        </w:tabs>
+        <w:ind w:left="4080" w:hanging="480"/>
+      </w:pPr>
+    </w:lvl>
+    <w:lvl w:ilvl="6">
+      <w:start w:val="23"/>
+      <w:numFmt w:val="decimal"/>
+      <w:lvlText w:val="%7."/>
+      <w:lvlJc w:val="left"/>
+      <w:pPr>
+        <w:tabs>
+          <w:tab w:val="num" w:pos="4320"/>
+        </w:tabs>
+        <w:ind w:left="4800" w:hanging="480"/>
+      </w:pPr>
+    </w:lvl>
+    <w:lvl w:ilvl="7">
+      <w:start w:val="23"/>
+      <w:numFmt w:val="decimal"/>
+      <w:lvlText w:val="%8."/>
+      <w:lvlJc w:val="left"/>
+      <w:pPr>
+        <w:tabs>
+          <w:tab w:val="num" w:pos="5040"/>
+        </w:tabs>
+        <w:ind w:left="5520" w:hanging="480"/>
+      </w:pPr>
+    </w:lvl>
+    <w:lvl w:ilvl="8">
+      <w:start w:val="23"/>
+      <w:numFmt w:val="decimal"/>
+      <w:lvlText w:val="%9."/>
+      <w:lvlJc w:val="left"/>
+      <w:pPr>
+        <w:tabs>
+          <w:tab w:val="num" w:pos="5760"/>
+        </w:tabs>
+        <w:ind w:left="6240" w:hanging="480"/>
+      </w:pPr>
+    </w:lvl>
+  </w:abstractNum>
+  <w:abstractNum w:abstractNumId="994124">
+    <w:nsid w:val="f5f50f4f"/>
+    <w:multiLevelType w:val="multilevel"/>
+    <w:lvl w:ilvl="0">
+      <w:start w:val="24"/>
+      <w:numFmt w:val="decimal"/>
+      <w:lvlText w:val="%1."/>
+      <w:lvlJc w:val="left"/>
+      <w:pPr>
+        <w:tabs>
+          <w:tab w:val="num" w:pos="0"/>
+        </w:tabs>
+        <w:ind w:left="480" w:hanging="480"/>
+      </w:pPr>
+    </w:lvl>
+    <w:lvl w:ilvl="1">
+      <w:start w:val="24"/>
+      <w:numFmt w:val="decimal"/>
+      <w:lvlText w:val="%2."/>
+      <w:lvlJc w:val="left"/>
+      <w:pPr>
+        <w:tabs>
+          <w:tab w:val="num" w:pos="720"/>
+        </w:tabs>
+        <w:ind w:left="1200" w:hanging="480"/>
+      </w:pPr>
+    </w:lvl>
+    <w:lvl w:ilvl="2">
+      <w:start w:val="24"/>
+      <w:numFmt w:val="decimal"/>
+      <w:lvlText w:val="%3."/>
+      <w:lvlJc w:val="left"/>
+      <w:pPr>
+        <w:tabs>
+          <w:tab w:val="num" w:pos="1440"/>
+        </w:tabs>
+        <w:ind w:left="1920" w:hanging="480"/>
+      </w:pPr>
+    </w:lvl>
+    <w:lvl w:ilvl="3">
+      <w:start w:val="24"/>
+      <w:numFmt w:val="decimal"/>
+      <w:lvlText w:val="%4."/>
+      <w:lvlJc w:val="left"/>
+      <w:pPr>
+        <w:tabs>
+          <w:tab w:val="num" w:pos="2160"/>
+        </w:tabs>
+        <w:ind w:left="2640" w:hanging="480"/>
+      </w:pPr>
+    </w:lvl>
+    <w:lvl w:ilvl="4">
+      <w:start w:val="24"/>
+      <w:numFmt w:val="decimal"/>
+      <w:lvlText w:val="%5."/>
+      <w:lvlJc w:val="left"/>
+      <w:pPr>
+        <w:tabs>
+          <w:tab w:val="num" w:pos="2880"/>
+        </w:tabs>
+        <w:ind w:left="3360" w:hanging="480"/>
+      </w:pPr>
+    </w:lvl>
+    <w:lvl w:ilvl="5">
+      <w:start w:val="24"/>
+      <w:numFmt w:val="decimal"/>
+      <w:lvlText w:val="%6."/>
+      <w:lvlJc w:val="left"/>
+      <w:pPr>
+        <w:tabs>
+          <w:tab w:val="num" w:pos="3600"/>
+        </w:tabs>
+        <w:ind w:left="4080" w:hanging="480"/>
+      </w:pPr>
+    </w:lvl>
+    <w:lvl w:ilvl="6">
+      <w:start w:val="24"/>
+      <w:numFmt w:val="decimal"/>
+      <w:lvlText w:val="%7."/>
+      <w:lvlJc w:val="left"/>
+      <w:pPr>
+        <w:tabs>
+          <w:tab w:val="num" w:pos="4320"/>
+        </w:tabs>
+        <w:ind w:left="4800" w:hanging="480"/>
+      </w:pPr>
+    </w:lvl>
+    <w:lvl w:ilvl="7">
+      <w:start w:val="24"/>
+      <w:numFmt w:val="decimal"/>
+      <w:lvlText w:val="%8."/>
+      <w:lvlJc w:val="left"/>
+      <w:pPr>
+        <w:tabs>
+          <w:tab w:val="num" w:pos="5040"/>
+        </w:tabs>
+        <w:ind w:left="5520" w:hanging="480"/>
+      </w:pPr>
+    </w:lvl>
+    <w:lvl w:ilvl="8">
+      <w:start w:val="24"/>
+      <w:numFmt w:val="decimal"/>
+      <w:lvlText w:val="%9."/>
+      <w:lvlJc w:val="left"/>
+      <w:pPr>
+        <w:tabs>
+          <w:tab w:val="num" w:pos="5760"/>
+        </w:tabs>
+        <w:ind w:left="6240" w:hanging="480"/>
+      </w:pPr>
+    </w:lvl>
+  </w:abstractNum>
   <w:abstractNum w:abstractNumId="994125">
-    <w:nsid w:val="fd23932f"/>
+    <w:nsid w:val="69a63b9e"/>
     <w:multiLevelType w:val="multilevel"/>
     <w:lvl w:ilvl="0">
       <w:start w:val="25"/>
@@ -4611,6 +5451,156 @@
     </w:lvlOverride>
   </w:num>
   <w:num w:numId="1022">
+    <w:abstractNumId w:val="994120"/>
+    <w:lvlOverride w:ilvl="0">
+      <w:startOverride w:val="20"/>
+    </w:lvlOverride>
+    <w:lvlOverride w:ilvl="1">
+      <w:startOverride w:val="20"/>
+    </w:lvlOverride>
+    <w:lvlOverride w:ilvl="2">
+      <w:startOverride w:val="20"/>
+    </w:lvlOverride>
+    <w:lvlOverride w:ilvl="3">
+      <w:startOverride w:val="20"/>
+    </w:lvlOverride>
+    <w:lvlOverride w:ilvl="4">
+      <w:startOverride w:val="20"/>
+    </w:lvlOverride>
+    <w:lvlOverride w:ilvl="5">
+      <w:startOverride w:val="20"/>
+    </w:lvlOverride>
+    <w:lvlOverride w:ilvl="6">
+      <w:startOverride w:val="20"/>
+    </w:lvlOverride>
+    <w:lvlOverride w:ilvl="7">
+      <w:startOverride w:val="20"/>
+    </w:lvlOverride>
+    <w:lvlOverride w:ilvl="8">
+      <w:startOverride w:val="20"/>
+    </w:lvlOverride>
+  </w:num>
+  <w:num w:numId="1023">
+    <w:abstractNumId w:val="994121"/>
+    <w:lvlOverride w:ilvl="0">
+      <w:startOverride w:val="21"/>
+    </w:lvlOverride>
+    <w:lvlOverride w:ilvl="1">
+      <w:startOverride w:val="21"/>
+    </w:lvlOverride>
+    <w:lvlOverride w:ilvl="2">
+      <w:startOverride w:val="21"/>
+    </w:lvlOverride>
+    <w:lvlOverride w:ilvl="3">
+      <w:startOverride w:val="21"/>
+    </w:lvlOverride>
+    <w:lvlOverride w:ilvl="4">
+      <w:startOverride w:val="21"/>
+    </w:lvlOverride>
+    <w:lvlOverride w:ilvl="5">
+      <w:startOverride w:val="21"/>
+    </w:lvlOverride>
+    <w:lvlOverride w:ilvl="6">
+      <w:startOverride w:val="21"/>
+    </w:lvlOverride>
+    <w:lvlOverride w:ilvl="7">
+      <w:startOverride w:val="21"/>
+    </w:lvlOverride>
+    <w:lvlOverride w:ilvl="8">
+      <w:startOverride w:val="21"/>
+    </w:lvlOverride>
+  </w:num>
+  <w:num w:numId="1024">
+    <w:abstractNumId w:val="994122"/>
+    <w:lvlOverride w:ilvl="0">
+      <w:startOverride w:val="22"/>
+    </w:lvlOverride>
+    <w:lvlOverride w:ilvl="1">
+      <w:startOverride w:val="22"/>
+    </w:lvlOverride>
+    <w:lvlOverride w:ilvl="2">
+      <w:startOverride w:val="22"/>
+    </w:lvlOverride>
+    <w:lvlOverride w:ilvl="3">
+      <w:startOverride w:val="22"/>
+    </w:lvlOverride>
+    <w:lvlOverride w:ilvl="4">
+      <w:startOverride w:val="22"/>
+    </w:lvlOverride>
+    <w:lvlOverride w:ilvl="5">
+      <w:startOverride w:val="22"/>
+    </w:lvlOverride>
+    <w:lvlOverride w:ilvl="6">
+      <w:startOverride w:val="22"/>
+    </w:lvlOverride>
+    <w:lvlOverride w:ilvl="7">
+      <w:startOverride w:val="22"/>
+    </w:lvlOverride>
+    <w:lvlOverride w:ilvl="8">
+      <w:startOverride w:val="22"/>
+    </w:lvlOverride>
+  </w:num>
+  <w:num w:numId="1025">
+    <w:abstractNumId w:val="994123"/>
+    <w:lvlOverride w:ilvl="0">
+      <w:startOverride w:val="23"/>
+    </w:lvlOverride>
+    <w:lvlOverride w:ilvl="1">
+      <w:startOverride w:val="23"/>
+    </w:lvlOverride>
+    <w:lvlOverride w:ilvl="2">
+      <w:startOverride w:val="23"/>
+    </w:lvlOverride>
+    <w:lvlOverride w:ilvl="3">
+      <w:startOverride w:val="23"/>
+    </w:lvlOverride>
+    <w:lvlOverride w:ilvl="4">
+      <w:startOverride w:val="23"/>
+    </w:lvlOverride>
+    <w:lvlOverride w:ilvl="5">
+      <w:startOverride w:val="23"/>
+    </w:lvlOverride>
+    <w:lvlOverride w:ilvl="6">
+      <w:startOverride w:val="23"/>
+    </w:lvlOverride>
+    <w:lvlOverride w:ilvl="7">
+      <w:startOverride w:val="23"/>
+    </w:lvlOverride>
+    <w:lvlOverride w:ilvl="8">
+      <w:startOverride w:val="23"/>
+    </w:lvlOverride>
+  </w:num>
+  <w:num w:numId="1026">
+    <w:abstractNumId w:val="994124"/>
+    <w:lvlOverride w:ilvl="0">
+      <w:startOverride w:val="24"/>
+    </w:lvlOverride>
+    <w:lvlOverride w:ilvl="1">
+      <w:startOverride w:val="24"/>
+    </w:lvlOverride>
+    <w:lvlOverride w:ilvl="2">
+      <w:startOverride w:val="24"/>
+    </w:lvlOverride>
+    <w:lvlOverride w:ilvl="3">
+      <w:startOverride w:val="24"/>
+    </w:lvlOverride>
+    <w:lvlOverride w:ilvl="4">
+      <w:startOverride w:val="24"/>
+    </w:lvlOverride>
+    <w:lvlOverride w:ilvl="5">
+      <w:startOverride w:val="24"/>
+    </w:lvlOverride>
+    <w:lvlOverride w:ilvl="6">
+      <w:startOverride w:val="24"/>
+    </w:lvlOverride>
+    <w:lvlOverride w:ilvl="7">
+      <w:startOverride w:val="24"/>
+    </w:lvlOverride>
+    <w:lvlOverride w:ilvl="8">
+      <w:startOverride w:val="24"/>
+    </w:lvlOverride>
+  </w:num>
+  <w:num w:numId="1027">
     <w:abstractNumId w:val="994125"/>
     <w:lvlOverride w:ilvl="0">
       <w:startOverride w:val="25"/>

</xml_diff>

<commit_message>
add finalized pdf & docx versions of osf pre-reg
</commit_message>
<xml_diff>
--- a/templates_prereg/prereg_template_osf.docx
+++ b/templates_prereg/prereg_template_osf.docx
@@ -2,6 +2,14 @@
 <file path=word/document.xml><?xml version="1.0" encoding="utf-8"?>
 <w:document xmlns:w="http://schemas.openxmlformats.org/wordprocessingml/2006/main" xmlns:m="http://schemas.openxmlformats.org/officeDocument/2006/math" xmlns:r="http://schemas.openxmlformats.org/officeDocument/2006/relationships" xmlns:o="urn:schemas-microsoft-com:office:office" xmlns:v="urn:schemas-microsoft-com:vml" xmlns:w10="urn:schemas-microsoft-com:office:word" xmlns:a="http://schemas.openxmlformats.org/drawingml/2006/main" xmlns:pic="http://schemas.openxmlformats.org/drawingml/2006/picture" xmlns:wp="http://schemas.openxmlformats.org/drawingml/2006/wordprocessingDrawing">
   <w:body>
+    <w:p>
+      <w:pPr>
+        <w:pStyle w:val="Title"/>
+      </w:pPr>
+      <w:r>
+        <w:t xml:space="preserve">Pre-registration</w:t>
+      </w:r>
+    </w:p>
     <w:bookmarkStart w:id="20" w:name="study-information"/>
     <w:p>
       <w:pPr>

</xml_diff>